<commit_message>
added solution to prob 2
</commit_message>
<xml_diff>
--- a/week_1/Problem Solving/Ingrid Perez.docx
+++ b/week_1/Problem Solving/Ingrid Perez.docx
@@ -153,74 +153,371 @@
         <w:rPr>
           <w:rFonts w:ascii="Times" w:eastAsia="Times New Roman" w:hAnsi="Times" w:cs="Times New Roman"/>
         </w:rPr>
+        <w:t xml:space="preserve"> To bring the item across the riverbank while keeping everyone safe.</w:t>
+      </w:r>
+    </w:p>
+    <w:p>
+      <w:pPr>
+        <w:rPr>
+          <w:rFonts w:ascii="Times" w:eastAsia="Times New Roman" w:hAnsi="Times" w:cs="Times New Roman"/>
+        </w:rPr>
+      </w:pPr>
+    </w:p>
+    <w:p>
+      <w:pPr>
+        <w:rPr>
+          <w:rFonts w:ascii="Times" w:eastAsia="Times New Roman" w:hAnsi="Times" w:cs="Times New Roman"/>
+        </w:rPr>
+      </w:pPr>
+      <w:r>
+        <w:rPr>
+          <w:rFonts w:ascii="Times" w:eastAsia="Times New Roman" w:hAnsi="Times" w:cs="Times New Roman"/>
+        </w:rPr>
+        <w:t xml:space="preserve"> 3) Identify potential solutions </w:t>
+      </w:r>
+    </w:p>
+    <w:p>
+      <w:pPr>
+        <w:rPr>
+          <w:rFonts w:ascii="Times" w:eastAsia="Times New Roman" w:hAnsi="Times" w:cs="Times New Roman"/>
+        </w:rPr>
+      </w:pPr>
+      <w:r>
+        <w:rPr>
+          <w:rFonts w:ascii="Times" w:eastAsia="Times New Roman" w:hAnsi="Times" w:cs="Times New Roman"/>
+        </w:rPr>
+        <w:t xml:space="preserve">a) For each of the sub-problems you’ve discussed in #2, what is a possible solution? </w:t>
+      </w:r>
+    </w:p>
+    <w:p>
+      <w:pPr>
+        <w:rPr>
+          <w:rFonts w:ascii="Times" w:eastAsia="Times New Roman" w:hAnsi="Times" w:cs="Times New Roman"/>
+        </w:rPr>
+      </w:pPr>
+      <w:r>
+        <w:rPr>
+          <w:rFonts w:ascii="Times" w:eastAsia="Times New Roman" w:hAnsi="Times" w:cs="Times New Roman"/>
+        </w:rPr>
+        <w:t>Solution 1: Leave the cat and the bag of seed behind and take the cat first.</w:t>
+      </w:r>
+    </w:p>
+    <w:p>
+      <w:pPr>
+        <w:rPr>
+          <w:rFonts w:ascii="Times" w:eastAsia="Times New Roman" w:hAnsi="Times" w:cs="Times New Roman"/>
+        </w:rPr>
+      </w:pPr>
+      <w:r>
+        <w:rPr>
+          <w:rFonts w:ascii="Times" w:eastAsia="Times New Roman" w:hAnsi="Times" w:cs="Times New Roman"/>
+        </w:rPr>
+        <w:t>Solution 2: Sacrifice one of the items and only keep 2 of them safe.</w:t>
+      </w:r>
+    </w:p>
+    <w:p>
+      <w:pPr>
+        <w:rPr>
+          <w:rFonts w:ascii="Times" w:eastAsia="Times New Roman" w:hAnsi="Times" w:cs="Times New Roman"/>
+        </w:rPr>
+      </w:pPr>
+      <w:r>
+        <w:rPr>
+          <w:rFonts w:ascii="Times" w:eastAsia="Times New Roman" w:hAnsi="Times" w:cs="Times New Roman"/>
+        </w:rPr>
+        <w:t xml:space="preserve">4) Evaluate each potential solution </w:t>
+      </w:r>
+    </w:p>
+    <w:p>
+      <w:pPr>
+        <w:rPr>
+          <w:rFonts w:ascii="Times" w:eastAsia="Times New Roman" w:hAnsi="Times" w:cs="Times New Roman"/>
+        </w:rPr>
+      </w:pPr>
+      <w:r>
+        <w:rPr>
+          <w:rFonts w:ascii="Times" w:eastAsia="Times New Roman" w:hAnsi="Times" w:cs="Times New Roman"/>
+        </w:rPr>
+        <w:t xml:space="preserve">a) Does each solution meet the goals? </w:t>
+      </w:r>
+    </w:p>
+    <w:p>
+      <w:pPr>
+        <w:rPr>
+          <w:rFonts w:ascii="Times" w:eastAsia="Times New Roman" w:hAnsi="Times" w:cs="Times New Roman"/>
+        </w:rPr>
+      </w:pPr>
+      <w:r>
+        <w:rPr>
+          <w:rFonts w:ascii="Times" w:eastAsia="Times New Roman" w:hAnsi="Times" w:cs="Times New Roman"/>
+        </w:rPr>
+        <w:t>Solution 1 will help meet the goals, while solution 2 will only solve the problem to an extent.</w:t>
+      </w:r>
+    </w:p>
+    <w:p>
+      <w:pPr>
+        <w:rPr>
+          <w:rFonts w:ascii="Times" w:eastAsia="Times New Roman" w:hAnsi="Times" w:cs="Times New Roman"/>
+        </w:rPr>
+      </w:pPr>
+      <w:r>
+        <w:rPr>
+          <w:rFonts w:ascii="Times" w:eastAsia="Times New Roman" w:hAnsi="Times" w:cs="Times New Roman"/>
+        </w:rPr>
+        <w:t xml:space="preserve">b) Will each solution work for ALL cases? </w:t>
+      </w:r>
+    </w:p>
+    <w:p>
+      <w:pPr>
+        <w:rPr>
+          <w:rFonts w:ascii="Times" w:eastAsia="Times New Roman" w:hAnsi="Times" w:cs="Times New Roman"/>
+        </w:rPr>
+      </w:pPr>
+      <w:r>
+        <w:rPr>
+          <w:rFonts w:ascii="Times" w:eastAsia="Times New Roman" w:hAnsi="Times" w:cs="Times New Roman"/>
+        </w:rPr>
+        <w:t>Solution 1 will solve the cases along with other steps.</w:t>
+      </w:r>
+      <w:r>
+        <w:rPr>
+          <w:rFonts w:ascii="Times" w:eastAsia="Times New Roman" w:hAnsi="Times" w:cs="Times New Roman"/>
+        </w:rPr>
+        <w:t xml:space="preserve"> Solution 2 does not work to complete the goal.</w:t>
+      </w:r>
+    </w:p>
+    <w:p>
+      <w:pPr>
+        <w:rPr>
+          <w:rFonts w:ascii="Times" w:eastAsia="Times New Roman" w:hAnsi="Times" w:cs="Times New Roman"/>
+        </w:rPr>
+      </w:pPr>
+    </w:p>
+    <w:p>
+      <w:pPr>
+        <w:rPr>
+          <w:rFonts w:ascii="Times" w:eastAsia="Times New Roman" w:hAnsi="Times" w:cs="Times New Roman"/>
+        </w:rPr>
+      </w:pPr>
+      <w:r>
+        <w:rPr>
+          <w:rFonts w:ascii="Times" w:eastAsia="Times New Roman" w:hAnsi="Times" w:cs="Times New Roman"/>
+        </w:rPr>
+        <w:t xml:space="preserve">5) Choose a solution and develop a plan to implement it. </w:t>
+      </w:r>
+    </w:p>
+    <w:p>
+      <w:pPr>
+        <w:rPr>
+          <w:rFonts w:ascii="Times" w:eastAsia="Times New Roman" w:hAnsi="Times" w:cs="Times New Roman"/>
+        </w:rPr>
+      </w:pPr>
+      <w:r>
+        <w:rPr>
+          <w:rFonts w:ascii="Times" w:eastAsia="Times New Roman" w:hAnsi="Times" w:cs="Times New Roman"/>
+        </w:rPr>
+        <w:t xml:space="preserve">a) Explain the solution in full. </w:t>
+      </w:r>
+    </w:p>
+    <w:p>
+      <w:pPr>
+        <w:rPr>
+          <w:rFonts w:ascii="Times" w:eastAsia="Times New Roman" w:hAnsi="Times" w:cs="Times New Roman"/>
+        </w:rPr>
+      </w:pPr>
+      <w:r>
+        <w:rPr>
+          <w:rFonts w:ascii="Times" w:eastAsia="Times New Roman" w:hAnsi="Times" w:cs="Times New Roman"/>
+        </w:rPr>
+        <w:t>The man will take the bird first, this will leave the cat and the bag of seed behind. The man will return and bring the cat with him. On his way back he will bring the bird with him. He will leave the bird and bring the bag of seed. Then he will come back and get the bird.</w:t>
+      </w:r>
+      <w:r>
+        <w:rPr>
+          <w:rFonts w:ascii="Times" w:eastAsia="Times New Roman" w:hAnsi="Times" w:cs="Times New Roman"/>
+        </w:rPr>
         <w:t xml:space="preserve"> </w:t>
       </w:r>
-      <w:proofErr w:type="gramStart"/>
-      <w:r>
-        <w:rPr>
-          <w:rFonts w:ascii="Times" w:eastAsia="Times New Roman" w:hAnsi="Times" w:cs="Times New Roman"/>
-        </w:rPr>
-        <w:t>To bring the item across the riverbank while keeping everyone safe.</w:t>
-      </w:r>
-      <w:proofErr w:type="gramEnd"/>
-    </w:p>
-    <w:p>
-      <w:pPr>
-        <w:rPr>
-          <w:rFonts w:ascii="Times" w:eastAsia="Times New Roman" w:hAnsi="Times" w:cs="Times New Roman"/>
-        </w:rPr>
-      </w:pPr>
-    </w:p>
-    <w:p>
-      <w:pPr>
-        <w:rPr>
-          <w:rFonts w:ascii="Times" w:eastAsia="Times New Roman" w:hAnsi="Times" w:cs="Times New Roman"/>
-        </w:rPr>
-      </w:pPr>
-      <w:r>
-        <w:rPr>
-          <w:rFonts w:ascii="Times" w:eastAsia="Times New Roman" w:hAnsi="Times" w:cs="Times New Roman"/>
-        </w:rPr>
-        <w:t xml:space="preserve"> 3) Identify potential solutions </w:t>
-      </w:r>
-    </w:p>
-    <w:p>
-      <w:pPr>
-        <w:rPr>
-          <w:rFonts w:ascii="Times" w:eastAsia="Times New Roman" w:hAnsi="Times" w:cs="Times New Roman"/>
-        </w:rPr>
-      </w:pPr>
-      <w:r>
-        <w:rPr>
-          <w:rFonts w:ascii="Times" w:eastAsia="Times New Roman" w:hAnsi="Times" w:cs="Times New Roman"/>
-        </w:rPr>
-        <w:t xml:space="preserve">a) For each of the sub-problems you’ve discussed in #2, what is a possible solution? </w:t>
-      </w:r>
-    </w:p>
-    <w:p>
-      <w:pPr>
-        <w:rPr>
-          <w:rFonts w:ascii="Times" w:eastAsia="Times New Roman" w:hAnsi="Times" w:cs="Times New Roman"/>
-        </w:rPr>
-      </w:pPr>
-      <w:r>
-        <w:rPr>
-          <w:rFonts w:ascii="Times" w:eastAsia="Times New Roman" w:hAnsi="Times" w:cs="Times New Roman"/>
-        </w:rPr>
-        <w:t>Solution 1: Leave the cat and the bag of seed behind and take the cat first.</w:t>
-      </w:r>
-    </w:p>
-    <w:p>
-      <w:pPr>
-        <w:rPr>
-          <w:rFonts w:ascii="Times" w:eastAsia="Times New Roman" w:hAnsi="Times" w:cs="Times New Roman"/>
-        </w:rPr>
-      </w:pPr>
-      <w:r>
-        <w:rPr>
-          <w:rFonts w:ascii="Times" w:eastAsia="Times New Roman" w:hAnsi="Times" w:cs="Times New Roman"/>
-        </w:rPr>
-        <w:t>Solution 2: Sacrifice one of the items and only keep 2 of them safe.</w:t>
+    </w:p>
+    <w:p>
+      <w:pPr>
+        <w:rPr>
+          <w:rFonts w:ascii="Times" w:eastAsia="Times New Roman" w:hAnsi="Times" w:cs="Times New Roman"/>
+        </w:rPr>
+      </w:pPr>
+      <w:r>
+        <w:rPr>
+          <w:rFonts w:ascii="Times" w:eastAsia="Times New Roman" w:hAnsi="Times" w:cs="Times New Roman"/>
+        </w:rPr>
+        <w:t>b) Describe some test cases you tried out to make sure it works. (You can include drawings and diagrams as part of your explanation as long as they are clearly communicating the solution).</w:t>
+      </w:r>
+      <w:r>
+        <w:rPr>
+          <w:rFonts w:ascii="Times" w:eastAsia="Times New Roman" w:hAnsi="Times" w:cs="Times New Roman"/>
+        </w:rPr>
+        <w:t xml:space="preserve"> Bringing the bird first will assure that the cat won’t eat the bird and the bird won’t eat the bag o</w:t>
+      </w:r>
+      <w:r>
+        <w:rPr>
+          <w:rFonts w:ascii="Times" w:eastAsia="Times New Roman" w:hAnsi="Times" w:cs="Times New Roman"/>
+        </w:rPr>
+        <w:t xml:space="preserve">f seed. This way on every trip the cat is either with </w:t>
+      </w:r>
+      <w:r>
+        <w:rPr>
+          <w:rFonts w:ascii="Times" w:eastAsia="Times New Roman" w:hAnsi="Times" w:cs="Times New Roman"/>
+        </w:rPr>
+        <w:lastRenderedPageBreak/>
+        <w:t>the bag of seed or by himself and the bird is not left alone with neither the cat or bag of seed.</w:t>
+      </w:r>
+    </w:p>
+    <w:p>
+      <w:pPr>
+        <w:rPr>
+          <w:sz w:val="28"/>
+          <w:szCs w:val="28"/>
+        </w:rPr>
+      </w:pPr>
+    </w:p>
+    <w:p>
+      <w:pPr>
+        <w:rPr>
+          <w:sz w:val="28"/>
+          <w:szCs w:val="28"/>
+        </w:rPr>
+      </w:pPr>
+    </w:p>
+    <w:p>
+      <w:pPr>
+        <w:rPr>
+          <w:sz w:val="28"/>
+          <w:szCs w:val="28"/>
+        </w:rPr>
+      </w:pPr>
+    </w:p>
+    <w:p>
+      <w:pPr>
+        <w:rPr>
+          <w:sz w:val="28"/>
+          <w:szCs w:val="28"/>
+        </w:rPr>
+      </w:pPr>
+    </w:p>
+    <w:p>
+      <w:pPr>
+        <w:rPr>
+          <w:sz w:val="28"/>
+          <w:szCs w:val="28"/>
+        </w:rPr>
+      </w:pPr>
+    </w:p>
+    <w:p>
+      <w:pPr>
+        <w:rPr>
+          <w:rFonts w:ascii="Times" w:eastAsia="Times New Roman" w:hAnsi="Times" w:cs="Times New Roman"/>
+          <w:sz w:val="28"/>
+          <w:szCs w:val="28"/>
+        </w:rPr>
+      </w:pPr>
+      <w:r>
+        <w:rPr>
+          <w:rFonts w:ascii="Times" w:eastAsia="Times New Roman" w:hAnsi="Times" w:cs="Times New Roman"/>
+          <w:sz w:val="28"/>
+          <w:szCs w:val="28"/>
+        </w:rPr>
+        <w:t>Socks in the Dark: There are 20 socks in a drawer: 5 pairs of black socks, 3 pairs of brown and 2 pairs of white. You select the socks in the dark and can check them only after a selection has been made. What is the smallest number of socks you need to select to guarantee getting the following:</w:t>
+      </w:r>
+    </w:p>
+    <w:p>
+      <w:pPr>
+        <w:rPr>
+          <w:rFonts w:ascii="Times" w:eastAsia="Times New Roman" w:hAnsi="Times" w:cs="Times New Roman"/>
+          <w:sz w:val="28"/>
+          <w:szCs w:val="28"/>
+        </w:rPr>
+      </w:pPr>
+      <w:r>
+        <w:rPr>
+          <w:rFonts w:ascii="Times" w:eastAsia="Times New Roman" w:hAnsi="Times" w:cs="Times New Roman"/>
+          <w:sz w:val="28"/>
+          <w:szCs w:val="28"/>
+        </w:rPr>
+        <w:t xml:space="preserve"> a) At least one matching pair </w:t>
+      </w:r>
+    </w:p>
+    <w:p>
+      <w:pPr>
+        <w:rPr>
+          <w:rFonts w:ascii="Times" w:eastAsia="Times New Roman" w:hAnsi="Times" w:cs="Times New Roman"/>
+          <w:sz w:val="28"/>
+          <w:szCs w:val="28"/>
+        </w:rPr>
+      </w:pPr>
+      <w:r>
+        <w:rPr>
+          <w:rFonts w:ascii="Times" w:eastAsia="Times New Roman" w:hAnsi="Times" w:cs="Times New Roman"/>
+          <w:sz w:val="28"/>
+          <w:szCs w:val="28"/>
+        </w:rPr>
+        <w:t xml:space="preserve">b) At least one matching pair of each color. </w:t>
+      </w:r>
+    </w:p>
+    <w:p>
+      <w:pPr>
+        <w:rPr>
+          <w:rFonts w:ascii="Times" w:eastAsia="Times New Roman" w:hAnsi="Times" w:cs="Times New Roman"/>
+          <w:sz w:val="28"/>
+          <w:szCs w:val="28"/>
+        </w:rPr>
+      </w:pPr>
+      <w:r>
+        <w:rPr>
+          <w:rFonts w:ascii="Times" w:eastAsia="Times New Roman" w:hAnsi="Times" w:cs="Times New Roman"/>
+        </w:rPr>
+        <w:t>1) Define the problem</w:t>
+      </w:r>
+      <w:r>
+        <w:rPr>
+          <w:rFonts w:ascii="Times" w:eastAsia="Times New Roman" w:hAnsi="Times" w:cs="Times New Roman"/>
+        </w:rPr>
+        <w:t xml:space="preserve"> – Need to select the smallest number of socks to guarantee getting one matching pair and at least one matching pair of each color.</w:t>
+      </w:r>
+    </w:p>
+    <w:p>
+      <w:pPr>
+        <w:rPr>
+          <w:rFonts w:ascii="Times" w:eastAsia="Times New Roman" w:hAnsi="Times" w:cs="Times New Roman"/>
+        </w:rPr>
+      </w:pPr>
+      <w:r>
+        <w:rPr>
+          <w:rFonts w:ascii="Times" w:eastAsia="Times New Roman" w:hAnsi="Times" w:cs="Times New Roman"/>
+        </w:rPr>
+        <w:t>2) Break the problem apart</w:t>
+      </w:r>
+      <w:r>
+        <w:rPr>
+          <w:rFonts w:ascii="Times" w:eastAsia="Times New Roman" w:hAnsi="Times" w:cs="Times New Roman"/>
+        </w:rPr>
+        <w:t xml:space="preserve"> – It is dark and you cannot see what you are selecting. Sub-goals are to select matching pairs.</w:t>
+      </w:r>
+    </w:p>
+    <w:p>
+      <w:pPr>
+        <w:rPr>
+          <w:rFonts w:ascii="Times" w:eastAsia="Times New Roman" w:hAnsi="Times" w:cs="Times New Roman"/>
+        </w:rPr>
+      </w:pPr>
+      <w:r>
+        <w:rPr>
+          <w:rFonts w:ascii="Times" w:eastAsia="Times New Roman" w:hAnsi="Times" w:cs="Times New Roman"/>
+        </w:rPr>
+        <w:t xml:space="preserve">3) Identify potential solutions </w:t>
+      </w:r>
+      <w:r>
+        <w:rPr>
+          <w:rFonts w:ascii="Times" w:eastAsia="Times New Roman" w:hAnsi="Times" w:cs="Times New Roman"/>
+        </w:rPr>
+        <w:t xml:space="preserve">– Grab all the socks at once.  Grab half the amount of the socks. </w:t>
       </w:r>
     </w:p>
     <w:p>
@@ -235,71 +532,12 @@
         </w:rPr>
         <w:t xml:space="preserve">4) Evaluate each potential solution </w:t>
       </w:r>
-    </w:p>
-    <w:p>
-      <w:pPr>
-        <w:rPr>
-          <w:rFonts w:ascii="Times" w:eastAsia="Times New Roman" w:hAnsi="Times" w:cs="Times New Roman"/>
-        </w:rPr>
-      </w:pPr>
-      <w:r>
-        <w:rPr>
-          <w:rFonts w:ascii="Times" w:eastAsia="Times New Roman" w:hAnsi="Times" w:cs="Times New Roman"/>
-        </w:rPr>
-        <w:t xml:space="preserve">a) Does each solution meet the goals? </w:t>
-      </w:r>
-    </w:p>
-    <w:p>
-      <w:pPr>
-        <w:rPr>
-          <w:rFonts w:ascii="Times" w:eastAsia="Times New Roman" w:hAnsi="Times" w:cs="Times New Roman"/>
-        </w:rPr>
-      </w:pPr>
-      <w:r>
-        <w:rPr>
-          <w:rFonts w:ascii="Times" w:eastAsia="Times New Roman" w:hAnsi="Times" w:cs="Times New Roman"/>
-        </w:rPr>
-        <w:t>Solution 1 will help meet the goals, while solution 2 will only solve the problem to an extent.</w:t>
-      </w:r>
-    </w:p>
-    <w:p>
-      <w:pPr>
-        <w:rPr>
-          <w:rFonts w:ascii="Times" w:eastAsia="Times New Roman" w:hAnsi="Times" w:cs="Times New Roman"/>
-        </w:rPr>
-      </w:pPr>
-      <w:r>
-        <w:rPr>
-          <w:rFonts w:ascii="Times" w:eastAsia="Times New Roman" w:hAnsi="Times" w:cs="Times New Roman"/>
-        </w:rPr>
-        <w:t xml:space="preserve">b) Will each solution work for ALL cases? </w:t>
-      </w:r>
-    </w:p>
-    <w:p>
-      <w:pPr>
-        <w:rPr>
-          <w:rFonts w:ascii="Times" w:eastAsia="Times New Roman" w:hAnsi="Times" w:cs="Times New Roman"/>
-        </w:rPr>
-      </w:pPr>
-      <w:r>
-        <w:rPr>
-          <w:rFonts w:ascii="Times" w:eastAsia="Times New Roman" w:hAnsi="Times" w:cs="Times New Roman"/>
-        </w:rPr>
-        <w:t>Solution 1 will solve the cases along with other steps.</w:t>
-      </w:r>
-      <w:r>
-        <w:rPr>
-          <w:rFonts w:ascii="Times" w:eastAsia="Times New Roman" w:hAnsi="Times" w:cs="Times New Roman"/>
-        </w:rPr>
-        <w:t xml:space="preserve"> Solution 2 does not work to complete the goal.</w:t>
-      </w:r>
-    </w:p>
-    <w:p>
-      <w:pPr>
-        <w:rPr>
-          <w:rFonts w:ascii="Times" w:eastAsia="Times New Roman" w:hAnsi="Times" w:cs="Times New Roman"/>
-        </w:rPr>
-      </w:pPr>
+      <w:r>
+        <w:rPr>
+          <w:rFonts w:ascii="Times" w:eastAsia="Times New Roman" w:hAnsi="Times" w:cs="Times New Roman"/>
+        </w:rPr>
+        <w:t>– Grabbing all the socks at once wouldn’t be affective. Grabbing half the amount would give you a 50% chance of getting the desired amount.</w:t>
+      </w:r>
     </w:p>
     <w:p>
       <w:pPr>
@@ -318,283 +556,28 @@
       <w:pPr>
         <w:rPr>
           <w:rFonts w:ascii="Times" w:eastAsia="Times New Roman" w:hAnsi="Times" w:cs="Times New Roman"/>
-        </w:rPr>
-      </w:pPr>
-      <w:r>
-        <w:rPr>
-          <w:rFonts w:ascii="Times" w:eastAsia="Times New Roman" w:hAnsi="Times" w:cs="Times New Roman"/>
-        </w:rPr>
-        <w:t xml:space="preserve">a) Explain the solution in full. </w:t>
-      </w:r>
-    </w:p>
-    <w:p>
-      <w:pPr>
-        <w:rPr>
-          <w:rFonts w:ascii="Times" w:eastAsia="Times New Roman" w:hAnsi="Times" w:cs="Times New Roman"/>
-        </w:rPr>
-      </w:pPr>
-      <w:r>
-        <w:rPr>
-          <w:rFonts w:ascii="Times" w:eastAsia="Times New Roman" w:hAnsi="Times" w:cs="Times New Roman"/>
-        </w:rPr>
-        <w:t xml:space="preserve">The man will take the bird </w:t>
-      </w:r>
-      <w:proofErr w:type="gramStart"/>
-      <w:r>
-        <w:rPr>
-          <w:rFonts w:ascii="Times" w:eastAsia="Times New Roman" w:hAnsi="Times" w:cs="Times New Roman"/>
-        </w:rPr>
-        <w:t>first,</w:t>
-      </w:r>
-      <w:proofErr w:type="gramEnd"/>
-      <w:r>
-        <w:rPr>
-          <w:rFonts w:ascii="Times" w:eastAsia="Times New Roman" w:hAnsi="Times" w:cs="Times New Roman"/>
-        </w:rPr>
-        <w:t xml:space="preserve"> this will leave the cat and the bag of seed behind. The man will return and bring the cat with him. On his way back he will bring the bird with him. He will leave the bird and bring the bag of seed. Then he will come back and get the bird.</w:t>
-      </w:r>
-      <w:r>
-        <w:rPr>
-          <w:rFonts w:ascii="Times" w:eastAsia="Times New Roman" w:hAnsi="Times" w:cs="Times New Roman"/>
-        </w:rPr>
-        <w:t xml:space="preserve"> </w:t>
-      </w:r>
-    </w:p>
-    <w:p>
-      <w:pPr>
-        <w:rPr>
-          <w:rFonts w:ascii="Times" w:eastAsia="Times New Roman" w:hAnsi="Times" w:cs="Times New Roman"/>
-        </w:rPr>
-      </w:pPr>
-      <w:r>
-        <w:rPr>
-          <w:rFonts w:ascii="Times" w:eastAsia="Times New Roman" w:hAnsi="Times" w:cs="Times New Roman"/>
-        </w:rPr>
-        <w:t>b) Describe some test cases you tried out to make sure it works. (You can include drawings and diagrams as part of your explanation as long as they are clearly communicating the solution).</w:t>
-      </w:r>
-      <w:r>
-        <w:rPr>
-          <w:rFonts w:ascii="Times" w:eastAsia="Times New Roman" w:hAnsi="Times" w:cs="Times New Roman"/>
-        </w:rPr>
-        <w:t xml:space="preserve"> Bringing the bird first will assure that the cat won’t eat the bird and the bird won’t eat the bag o</w:t>
-      </w:r>
-      <w:r>
-        <w:rPr>
-          <w:rFonts w:ascii="Times" w:eastAsia="Times New Roman" w:hAnsi="Times" w:cs="Times New Roman"/>
-        </w:rPr>
-        <w:t xml:space="preserve">f seed. This way on every trip the cat is either with </w:t>
-      </w:r>
-      <w:r>
-        <w:rPr>
-          <w:rFonts w:ascii="Times" w:eastAsia="Times New Roman" w:hAnsi="Times" w:cs="Times New Roman"/>
-        </w:rPr>
-        <w:lastRenderedPageBreak/>
-        <w:t xml:space="preserve">the bag of seed or by himself and the bird is not left alone with </w:t>
-      </w:r>
-      <w:proofErr w:type="gramStart"/>
-      <w:r>
-        <w:rPr>
-          <w:rFonts w:ascii="Times" w:eastAsia="Times New Roman" w:hAnsi="Times" w:cs="Times New Roman"/>
-        </w:rPr>
-        <w:t>neither the cat or</w:t>
-      </w:r>
-      <w:proofErr w:type="gramEnd"/>
-      <w:r>
-        <w:rPr>
-          <w:rFonts w:ascii="Times" w:eastAsia="Times New Roman" w:hAnsi="Times" w:cs="Times New Roman"/>
-        </w:rPr>
-        <w:t xml:space="preserve"> bag of seed.</w:t>
-      </w:r>
-    </w:p>
-    <w:p>
-      <w:pPr>
-        <w:rPr>
-          <w:sz w:val="28"/>
-          <w:szCs w:val="28"/>
-        </w:rPr>
-      </w:pPr>
-    </w:p>
-    <w:p>
-      <w:pPr>
-        <w:rPr>
-          <w:sz w:val="28"/>
-          <w:szCs w:val="28"/>
-        </w:rPr>
-      </w:pPr>
-    </w:p>
-    <w:p>
-      <w:pPr>
-        <w:rPr>
-          <w:sz w:val="28"/>
-          <w:szCs w:val="28"/>
-        </w:rPr>
-      </w:pPr>
-    </w:p>
-    <w:p>
-      <w:pPr>
-        <w:rPr>
-          <w:sz w:val="28"/>
-          <w:szCs w:val="28"/>
-        </w:rPr>
-      </w:pPr>
-    </w:p>
-    <w:p>
-      <w:pPr>
-        <w:rPr>
-          <w:sz w:val="28"/>
-          <w:szCs w:val="28"/>
-        </w:rPr>
-      </w:pPr>
-    </w:p>
-    <w:p>
-      <w:pPr>
-        <w:rPr>
-          <w:rFonts w:ascii="Times" w:eastAsia="Times New Roman" w:hAnsi="Times" w:cs="Times New Roman"/>
-          <w:sz w:val="28"/>
-          <w:szCs w:val="28"/>
-        </w:rPr>
-      </w:pPr>
-      <w:r>
-        <w:rPr>
-          <w:rFonts w:ascii="Times" w:eastAsia="Times New Roman" w:hAnsi="Times" w:cs="Times New Roman"/>
-          <w:sz w:val="28"/>
-          <w:szCs w:val="28"/>
-        </w:rPr>
-        <w:t xml:space="preserve">Socks in the Dark: There are 20 socks in a drawer: 5 pairs of black socks, 3 pairs of brown and 2 pairs of white. You select the socks in the dark and can check them only after a selection has been made. What is the smallest number of socks you need to select to guarantee getting the </w:t>
-      </w:r>
-      <w:proofErr w:type="gramStart"/>
-      <w:r>
-        <w:rPr>
-          <w:rFonts w:ascii="Times" w:eastAsia="Times New Roman" w:hAnsi="Times" w:cs="Times New Roman"/>
-          <w:sz w:val="28"/>
-          <w:szCs w:val="28"/>
-        </w:rPr>
-        <w:t>following:</w:t>
-      </w:r>
-      <w:proofErr w:type="gramEnd"/>
-    </w:p>
-    <w:p>
-      <w:pPr>
-        <w:rPr>
-          <w:rFonts w:ascii="Times" w:eastAsia="Times New Roman" w:hAnsi="Times" w:cs="Times New Roman"/>
-          <w:sz w:val="28"/>
-          <w:szCs w:val="28"/>
-        </w:rPr>
-      </w:pPr>
-      <w:r>
-        <w:rPr>
-          <w:rFonts w:ascii="Times" w:eastAsia="Times New Roman" w:hAnsi="Times" w:cs="Times New Roman"/>
-          <w:sz w:val="28"/>
-          <w:szCs w:val="28"/>
-        </w:rPr>
-        <w:t xml:space="preserve"> a) At least one matching pair </w:t>
-      </w:r>
-    </w:p>
-    <w:p>
-      <w:pPr>
-        <w:rPr>
-          <w:rFonts w:ascii="Times" w:eastAsia="Times New Roman" w:hAnsi="Times" w:cs="Times New Roman"/>
-          <w:sz w:val="28"/>
-          <w:szCs w:val="28"/>
-        </w:rPr>
-      </w:pPr>
-      <w:r>
-        <w:rPr>
-          <w:rFonts w:ascii="Times" w:eastAsia="Times New Roman" w:hAnsi="Times" w:cs="Times New Roman"/>
-          <w:sz w:val="28"/>
-          <w:szCs w:val="28"/>
-        </w:rPr>
-        <w:t xml:space="preserve">b) At least one matching pair of each color. </w:t>
-      </w:r>
-    </w:p>
-    <w:p>
-      <w:pPr>
-        <w:rPr>
-          <w:rFonts w:ascii="Times" w:eastAsia="Times New Roman" w:hAnsi="Times" w:cs="Times New Roman"/>
-          <w:sz w:val="28"/>
-          <w:szCs w:val="28"/>
-        </w:rPr>
-      </w:pPr>
-      <w:r>
-        <w:rPr>
-          <w:rFonts w:ascii="Times" w:eastAsia="Times New Roman" w:hAnsi="Times" w:cs="Times New Roman"/>
-        </w:rPr>
-        <w:t>1) Define the problem</w:t>
-      </w:r>
-      <w:r>
-        <w:rPr>
-          <w:rFonts w:ascii="Times" w:eastAsia="Times New Roman" w:hAnsi="Times" w:cs="Times New Roman"/>
-        </w:rPr>
-        <w:t xml:space="preserve"> – Need to select the smallest number of socks to guarantee getting one matching pair and at least one matching pair of each color.</w:t>
-      </w:r>
-    </w:p>
-    <w:p>
-      <w:pPr>
-        <w:rPr>
-          <w:rFonts w:ascii="Times" w:eastAsia="Times New Roman" w:hAnsi="Times" w:cs="Times New Roman"/>
-        </w:rPr>
-      </w:pPr>
-      <w:r>
-        <w:rPr>
-          <w:rFonts w:ascii="Times" w:eastAsia="Times New Roman" w:hAnsi="Times" w:cs="Times New Roman"/>
-        </w:rPr>
-        <w:t>2) Break the problem apart</w:t>
-      </w:r>
-      <w:r>
-        <w:rPr>
-          <w:rFonts w:ascii="Times" w:eastAsia="Times New Roman" w:hAnsi="Times" w:cs="Times New Roman"/>
-        </w:rPr>
-        <w:t xml:space="preserve"> – It is dark and you cannot see what you are selecting. Sub-goals are to select matching pairs.</w:t>
-      </w:r>
-    </w:p>
-    <w:p>
-      <w:pPr>
-        <w:rPr>
-          <w:rFonts w:ascii="Times" w:eastAsia="Times New Roman" w:hAnsi="Times" w:cs="Times New Roman"/>
-        </w:rPr>
-      </w:pPr>
-      <w:r>
-        <w:rPr>
-          <w:rFonts w:ascii="Times" w:eastAsia="Times New Roman" w:hAnsi="Times" w:cs="Times New Roman"/>
-        </w:rPr>
-        <w:t xml:space="preserve">3) Identify potential solutions </w:t>
-      </w:r>
-      <w:r>
-        <w:rPr>
-          <w:rFonts w:ascii="Times" w:eastAsia="Times New Roman" w:hAnsi="Times" w:cs="Times New Roman"/>
-        </w:rPr>
-        <w:t xml:space="preserve">– Grab all the socks at once.  Grab half the amount of the socks. </w:t>
-      </w:r>
-    </w:p>
-    <w:p>
-      <w:pPr>
-        <w:rPr>
-          <w:rFonts w:ascii="Times" w:eastAsia="Times New Roman" w:hAnsi="Times" w:cs="Times New Roman"/>
-        </w:rPr>
-      </w:pPr>
-      <w:r>
-        <w:rPr>
-          <w:rFonts w:ascii="Times" w:eastAsia="Times New Roman" w:hAnsi="Times" w:cs="Times New Roman"/>
-        </w:rPr>
-        <w:t xml:space="preserve">4) Evaluate each potential solution </w:t>
-      </w:r>
-      <w:r>
-        <w:rPr>
-          <w:rFonts w:ascii="Times" w:eastAsia="Times New Roman" w:hAnsi="Times" w:cs="Times New Roman"/>
-        </w:rPr>
-        <w:t>– Grabbing all the socks at once wouldn’t be affective. Grabbing half the amount would give you a 50% chance of getting the desired amount.</w:t>
-      </w:r>
-    </w:p>
-    <w:p>
-      <w:pPr>
-        <w:rPr>
-          <w:rFonts w:ascii="Times" w:eastAsia="Times New Roman" w:hAnsi="Times" w:cs="Times New Roman"/>
-          <w:sz w:val="28"/>
-          <w:szCs w:val="28"/>
-        </w:rPr>
-      </w:pPr>
+          <w:sz w:val="28"/>
+          <w:szCs w:val="28"/>
+        </w:rPr>
+      </w:pPr>
+      <w:r>
+        <w:rPr>
+          <w:rFonts w:ascii="Times" w:eastAsia="Times New Roman" w:hAnsi="Times" w:cs="Times New Roman"/>
+          <w:sz w:val="28"/>
+          <w:szCs w:val="28"/>
+        </w:rPr>
+        <w:t>Grab half the amount of socks, this way you will definitely have at least one matching pair and one matching pair of each color.</w:t>
+      </w:r>
       <w:bookmarkStart w:id="0" w:name="_GoBack"/>
       <w:bookmarkEnd w:id="0"/>
+      <w:r>
+        <w:rPr>
+          <w:rFonts w:ascii="Times" w:eastAsia="Times New Roman" w:hAnsi="Times" w:cs="Times New Roman"/>
+          <w:sz w:val="28"/>
+          <w:szCs w:val="28"/>
+        </w:rPr>
+        <w:t xml:space="preserve"> </w:t>
+      </w:r>
     </w:p>
     <w:p>
       <w:pPr>
@@ -663,80 +646,42 @@
           <w:sz w:val="28"/>
           <w:szCs w:val="28"/>
         </w:rPr>
-        <w:t xml:space="preserve"> a) What if the girl counts from 1 to </w:t>
-      </w:r>
-      <w:proofErr w:type="gramStart"/>
-      <w:r>
-        <w:rPr>
-          <w:rFonts w:ascii="Times" w:eastAsia="Times New Roman" w:hAnsi="Times" w:cs="Times New Roman"/>
-          <w:sz w:val="28"/>
-          <w:szCs w:val="28"/>
-        </w:rPr>
-        <w:t>10</w:t>
-      </w:r>
-      <w:proofErr w:type="gramEnd"/>
-      <w:r>
-        <w:rPr>
-          <w:rFonts w:ascii="Times" w:eastAsia="Times New Roman" w:hAnsi="Times" w:cs="Times New Roman"/>
-          <w:sz w:val="28"/>
-          <w:szCs w:val="28"/>
-        </w:rPr>
-        <w:t xml:space="preserve"> </w:t>
-      </w:r>
-    </w:p>
-    <w:p>
-      <w:pPr>
-        <w:rPr>
-          <w:rFonts w:ascii="Times" w:eastAsia="Times New Roman" w:hAnsi="Times" w:cs="Times New Roman"/>
-          <w:sz w:val="28"/>
-          <w:szCs w:val="28"/>
-        </w:rPr>
-      </w:pPr>
-      <w:r>
-        <w:rPr>
-          <w:rFonts w:ascii="Times" w:eastAsia="Times New Roman" w:hAnsi="Times" w:cs="Times New Roman"/>
-          <w:sz w:val="28"/>
-          <w:szCs w:val="28"/>
-        </w:rPr>
-        <w:t xml:space="preserve">b) What if the girl counts from 1 to </w:t>
-      </w:r>
-      <w:proofErr w:type="gramStart"/>
-      <w:r>
-        <w:rPr>
-          <w:rFonts w:ascii="Times" w:eastAsia="Times New Roman" w:hAnsi="Times" w:cs="Times New Roman"/>
-          <w:sz w:val="28"/>
-          <w:szCs w:val="28"/>
-        </w:rPr>
-        <w:t>100</w:t>
-      </w:r>
-      <w:proofErr w:type="gramEnd"/>
-    </w:p>
-    <w:p>
-      <w:pPr>
-        <w:rPr>
-          <w:rFonts w:ascii="Times" w:eastAsia="Times New Roman" w:hAnsi="Times" w:cs="Times New Roman"/>
-          <w:sz w:val="28"/>
-          <w:szCs w:val="28"/>
-        </w:rPr>
-      </w:pPr>
-      <w:r>
-        <w:rPr>
-          <w:rFonts w:ascii="Times" w:eastAsia="Times New Roman" w:hAnsi="Times" w:cs="Times New Roman"/>
-          <w:sz w:val="28"/>
-          <w:szCs w:val="28"/>
-        </w:rPr>
-        <w:t xml:space="preserve"> c) What if the girl counts from 1 to </w:t>
-      </w:r>
-      <w:proofErr w:type="gramStart"/>
-      <w:r>
-        <w:rPr>
-          <w:rFonts w:ascii="Times" w:eastAsia="Times New Roman" w:hAnsi="Times" w:cs="Times New Roman"/>
-          <w:sz w:val="28"/>
-          <w:szCs w:val="28"/>
-        </w:rPr>
-        <w:t>1000</w:t>
-      </w:r>
-      <w:proofErr w:type="gramEnd"/>
+        <w:t xml:space="preserve"> a) What if the girl counts from 1 to 10 </w:t>
+      </w:r>
+    </w:p>
+    <w:p>
+      <w:pPr>
+        <w:rPr>
+          <w:rFonts w:ascii="Times" w:eastAsia="Times New Roman" w:hAnsi="Times" w:cs="Times New Roman"/>
+          <w:sz w:val="28"/>
+          <w:szCs w:val="28"/>
+        </w:rPr>
+      </w:pPr>
+      <w:r>
+        <w:rPr>
+          <w:rFonts w:ascii="Times" w:eastAsia="Times New Roman" w:hAnsi="Times" w:cs="Times New Roman"/>
+          <w:sz w:val="28"/>
+          <w:szCs w:val="28"/>
+        </w:rPr>
+        <w:t>b) What if the girl counts from 1 to 100</w:t>
+      </w:r>
+    </w:p>
+    <w:p>
+      <w:pPr>
+        <w:rPr>
+          <w:rFonts w:ascii="Times" w:eastAsia="Times New Roman" w:hAnsi="Times" w:cs="Times New Roman"/>
+          <w:sz w:val="28"/>
+          <w:szCs w:val="28"/>
+        </w:rPr>
+      </w:pPr>
+      <w:r>
+        <w:rPr>
+          <w:rFonts w:ascii="Times" w:eastAsia="Times New Roman" w:hAnsi="Times" w:cs="Times New Roman"/>
+          <w:sz w:val="28"/>
+          <w:szCs w:val="28"/>
+        </w:rPr>
+        <w:t xml:space="preserve"> c) What if the girl counts from 1 to 1000</w:t>
+      </w:r>
     </w:p>
     <w:p/>
     <w:sectPr>
@@ -2357,7 +2302,7 @@
 </file>
 
 <file path=customXml/itemProps2.xml><?xml version="1.0" encoding="utf-8"?>
-<ds:datastoreItem xmlns:ds="http://schemas.openxmlformats.org/officeDocument/2006/customXml" ds:itemID="{32E3671D-3608-444D-8EDC-66B111A7E0AA}">
+<ds:datastoreItem xmlns:ds="http://schemas.openxmlformats.org/officeDocument/2006/customXml" ds:itemID="{2F68359A-4569-F24C-8363-04FF7F28C45F}">
   <ds:schemaRefs>
     <ds:schemaRef ds:uri="http://schemas.openxmlformats.org/officeDocument/2006/bibliography"/>
   </ds:schemaRefs>

</xml_diff>

<commit_message>
broke the prob apart
</commit_message>
<xml_diff>
--- a/week_1/Problem Solving/Ingrid Perez.docx
+++ b/week_1/Problem Solving/Ingrid Perez.docx
@@ -682,11 +682,42 @@
       </w:pPr>
     </w:p>
     <w:p>
-      <w:r>
-        <w:rPr>
-          <w:rFonts w:ascii="Times" w:eastAsia="Times New Roman" w:hAnsi="Times" w:cs="Times New Roman"/>
-        </w:rPr>
-        <w:t>1) Define the problem</w:t>
+      <w:pPr>
+        <w:pStyle w:val="ListParagraph"/>
+        <w:numPr>
+          <w:ilvl w:val="0"/>
+          <w:numId w:val="1"/>
+        </w:numPr>
+        <w:rPr>
+          <w:rFonts w:ascii="Times" w:eastAsia="Times New Roman" w:hAnsi="Times" w:cs="Times New Roman"/>
+        </w:rPr>
+      </w:pPr>
+      <w:r>
+        <w:rPr>
+          <w:rFonts w:ascii="Times" w:eastAsia="Times New Roman" w:hAnsi="Times" w:cs="Times New Roman"/>
+        </w:rPr>
+        <w:t>Define the problem –</w:t>
+      </w:r>
+      <w:r>
+        <w:rPr>
+          <w:rFonts w:ascii="Times" w:eastAsia="Times New Roman" w:hAnsi="Times" w:cs="Times New Roman"/>
+        </w:rPr>
+        <w:t xml:space="preserve"> Figure which finger the little girl stops at when counting with her fingers.</w:t>
+      </w:r>
+    </w:p>
+    <w:p>
+      <w:pPr>
+        <w:pStyle w:val="ListParagraph"/>
+        <w:numPr>
+          <w:ilvl w:val="0"/>
+          <w:numId w:val="1"/>
+        </w:numPr>
+      </w:pPr>
+      <w:r>
+        <w:rPr>
+          <w:rFonts w:ascii="Times" w:eastAsia="Times New Roman" w:hAnsi="Times" w:cs="Times New Roman"/>
+        </w:rPr>
+        <w:t>Break the problem apart</w:t>
       </w:r>
       <w:r>
         <w:rPr>
@@ -698,14 +729,14 @@
         <w:rPr>
           <w:rFonts w:ascii="Times" w:eastAsia="Times New Roman" w:hAnsi="Times" w:cs="Times New Roman"/>
         </w:rPr>
-        <w:t xml:space="preserve"> Figure which finger the little girl stops at when counting with her fingers.</w:t>
+        <w:t xml:space="preserve"> Which finger does she start counting? Does she count the same finger when returning or start with the next finger?</w:t>
       </w:r>
       <w:bookmarkStart w:id="0" w:name="_GoBack"/>
       <w:bookmarkEnd w:id="0"/>
     </w:p>
     <w:sectPr>
-      <w:headerReference w:type="even" r:id="rId9"/>
-      <w:headerReference w:type="default" r:id="rId10"/>
+      <w:headerReference w:type="even" r:id="rId10"/>
+      <w:headerReference w:type="default" r:id="rId11"/>
       <w:pgSz w:w="12240" w:h="15840"/>
       <w:pgMar w:top="1440" w:right="1800" w:bottom="1440" w:left="1800" w:header="720" w:footer="720" w:gutter="0"/>
       <w:cols w:space="720"/>
@@ -927,6 +958,103 @@
     </w:pPr>
   </w:p>
 </w:hdr>
+</file>
+
+<file path=word/numbering.xml><?xml version="1.0" encoding="utf-8"?>
+<w:numbering xmlns:wpc="http://schemas.microsoft.com/office/word/2010/wordprocessingCanvas" xmlns:mo="http://schemas.microsoft.com/office/mac/office/2008/main" xmlns:mc="http://schemas.openxmlformats.org/markup-compatibility/2006" xmlns:mv="urn:schemas-microsoft-com:mac:vml" xmlns:o="urn:schemas-microsoft-com:office:office" xmlns:r="http://schemas.openxmlformats.org/officeDocument/2006/relationships" xmlns:m="http://schemas.openxmlformats.org/officeDocument/2006/math" xmlns:v="urn:schemas-microsoft-com:vml" xmlns:wp14="http://schemas.microsoft.com/office/word/2010/wordprocessingDrawing" xmlns:wp="http://schemas.openxmlformats.org/drawingml/2006/wordprocessingDrawing" xmlns:w10="urn:schemas-microsoft-com:office:word" xmlns:w="http://schemas.openxmlformats.org/wordprocessingml/2006/main" xmlns:w14="http://schemas.microsoft.com/office/word/2010/wordml" xmlns:wpg="http://schemas.microsoft.com/office/word/2010/wordprocessingGroup" xmlns:wpi="http://schemas.microsoft.com/office/word/2010/wordprocessingInk" xmlns:wne="http://schemas.microsoft.com/office/word/2006/wordml" xmlns:wps="http://schemas.microsoft.com/office/word/2010/wordprocessingShape" mc:Ignorable="w14 wp14">
+  <w:abstractNum w:abstractNumId="0">
+    <w:nsid w:val="2654110F"/>
+    <w:multiLevelType w:val="hybridMultilevel"/>
+    <w:tmpl w:val="0E504E7E"/>
+    <w:lvl w:ilvl="0" w:tplc="04090011">
+      <w:start w:val="1"/>
+      <w:numFmt w:val="decimal"/>
+      <w:lvlText w:val="%1)"/>
+      <w:lvlJc w:val="left"/>
+      <w:pPr>
+        <w:ind w:left="720" w:hanging="360"/>
+      </w:pPr>
+      <w:rPr>
+        <w:rFonts w:hint="default"/>
+      </w:rPr>
+    </w:lvl>
+    <w:lvl w:ilvl="1" w:tplc="04090019" w:tentative="1">
+      <w:start w:val="1"/>
+      <w:numFmt w:val="lowerLetter"/>
+      <w:lvlText w:val="%2."/>
+      <w:lvlJc w:val="left"/>
+      <w:pPr>
+        <w:ind w:left="1440" w:hanging="360"/>
+      </w:pPr>
+    </w:lvl>
+    <w:lvl w:ilvl="2" w:tplc="0409001B" w:tentative="1">
+      <w:start w:val="1"/>
+      <w:numFmt w:val="lowerRoman"/>
+      <w:lvlText w:val="%3."/>
+      <w:lvlJc w:val="right"/>
+      <w:pPr>
+        <w:ind w:left="2160" w:hanging="180"/>
+      </w:pPr>
+    </w:lvl>
+    <w:lvl w:ilvl="3" w:tplc="0409000F" w:tentative="1">
+      <w:start w:val="1"/>
+      <w:numFmt w:val="decimal"/>
+      <w:lvlText w:val="%4."/>
+      <w:lvlJc w:val="left"/>
+      <w:pPr>
+        <w:ind w:left="2880" w:hanging="360"/>
+      </w:pPr>
+    </w:lvl>
+    <w:lvl w:ilvl="4" w:tplc="04090019" w:tentative="1">
+      <w:start w:val="1"/>
+      <w:numFmt w:val="lowerLetter"/>
+      <w:lvlText w:val="%5."/>
+      <w:lvlJc w:val="left"/>
+      <w:pPr>
+        <w:ind w:left="3600" w:hanging="360"/>
+      </w:pPr>
+    </w:lvl>
+    <w:lvl w:ilvl="5" w:tplc="0409001B" w:tentative="1">
+      <w:start w:val="1"/>
+      <w:numFmt w:val="lowerRoman"/>
+      <w:lvlText w:val="%6."/>
+      <w:lvlJc w:val="right"/>
+      <w:pPr>
+        <w:ind w:left="4320" w:hanging="180"/>
+      </w:pPr>
+    </w:lvl>
+    <w:lvl w:ilvl="6" w:tplc="0409000F" w:tentative="1">
+      <w:start w:val="1"/>
+      <w:numFmt w:val="decimal"/>
+      <w:lvlText w:val="%7."/>
+      <w:lvlJc w:val="left"/>
+      <w:pPr>
+        <w:ind w:left="5040" w:hanging="360"/>
+      </w:pPr>
+    </w:lvl>
+    <w:lvl w:ilvl="7" w:tplc="04090019" w:tentative="1">
+      <w:start w:val="1"/>
+      <w:numFmt w:val="lowerLetter"/>
+      <w:lvlText w:val="%8."/>
+      <w:lvlJc w:val="left"/>
+      <w:pPr>
+        <w:ind w:left="5760" w:hanging="360"/>
+      </w:pPr>
+    </w:lvl>
+    <w:lvl w:ilvl="8" w:tplc="0409001B" w:tentative="1">
+      <w:start w:val="1"/>
+      <w:numFmt w:val="lowerRoman"/>
+      <w:lvlText w:val="%9."/>
+      <w:lvlJc w:val="right"/>
+      <w:pPr>
+        <w:ind w:left="6480" w:hanging="180"/>
+      </w:pPr>
+    </w:lvl>
+  </w:abstractNum>
+  <w:num w:numId="1">
+    <w:abstractNumId w:val="0"/>
+  </w:num>
+</w:numbering>
 </file>
 
 <file path=word/styles.xml><?xml version="1.0" encoding="utf-8"?>
@@ -1153,6 +1281,17 @@
     <w:link w:val="Footer"/>
     <w:uiPriority w:val="99"/>
     <w:rsid w:val="008E5A3D"/>
+  </w:style>
+  <w:style w:type="paragraph" w:styleId="ListParagraph">
+    <w:name w:val="List Paragraph"/>
+    <w:basedOn w:val="Normal"/>
+    <w:uiPriority w:val="34"/>
+    <w:qFormat/>
+    <w:rsid w:val="002D7FA6"/>
+    <w:pPr>
+      <w:ind w:left="720"/>
+      <w:contextualSpacing/>
+    </w:pPr>
   </w:style>
 </w:styles>
 </file>
@@ -1382,6 +1521,17 @@
     <w:uiPriority w:val="99"/>
     <w:rsid w:val="008E5A3D"/>
   </w:style>
+  <w:style w:type="paragraph" w:styleId="ListParagraph">
+    <w:name w:val="List Paragraph"/>
+    <w:basedOn w:val="Normal"/>
+    <w:uiPriority w:val="34"/>
+    <w:qFormat/>
+    <w:rsid w:val="002D7FA6"/>
+    <w:pPr>
+      <w:ind w:left="720"/>
+      <w:contextualSpacing/>
+    </w:pPr>
+  </w:style>
 </w:styles>
 </file>
 
@@ -1446,6 +1596,13 @@
 
 <file path=word/glossary/fontTable.xml><?xml version="1.0" encoding="utf-8"?>
 <w:fonts xmlns:mc="http://schemas.openxmlformats.org/markup-compatibility/2006" xmlns:r="http://schemas.openxmlformats.org/officeDocument/2006/relationships" xmlns:w="http://schemas.openxmlformats.org/wordprocessingml/2006/main" xmlns:w14="http://schemas.microsoft.com/office/word/2010/wordml" mc:Ignorable="w14">
+  <w:font w:name="Times New Roman">
+    <w:panose1 w:val="02020603050405020304"/>
+    <w:charset w:val="00"/>
+    <w:family w:val="auto"/>
+    <w:pitch w:val="variable"/>
+    <w:sig w:usb0="E0002AFF" w:usb1="C0007841" w:usb2="00000009" w:usb3="00000000" w:csb0="000001FF" w:csb1="00000000"/>
+  </w:font>
   <w:font w:name="Cambria">
     <w:panose1 w:val="02040503050406030204"/>
     <w:charset w:val="00"/>
@@ -1458,13 +1615,6 @@
     <w:family w:val="auto"/>
     <w:pitch w:val="variable"/>
     <w:sig w:usb0="00000001" w:usb1="08070000" w:usb2="00000010" w:usb3="00000000" w:csb0="00020000" w:csb1="00000000"/>
-  </w:font>
-  <w:font w:name="Times New Roman">
-    <w:panose1 w:val="02020603050405020304"/>
-    <w:charset w:val="00"/>
-    <w:family w:val="auto"/>
-    <w:pitch w:val="variable"/>
-    <w:sig w:usb0="E0002AFF" w:usb1="C0007841" w:usb2="00000009" w:usb3="00000000" w:csb0="000001FF" w:csb1="00000000"/>
   </w:font>
   <w:font w:name="Times">
     <w:panose1 w:val="02000500000000000000"/>
@@ -2321,7 +2471,7 @@
 </file>
 
 <file path=customXml/itemProps2.xml><?xml version="1.0" encoding="utf-8"?>
-<ds:datastoreItem xmlns:ds="http://schemas.openxmlformats.org/officeDocument/2006/customXml" ds:itemID="{CC1D3F5C-BDA7-374D-886A-D7E9BA6C58EB}">
+<ds:datastoreItem xmlns:ds="http://schemas.openxmlformats.org/officeDocument/2006/customXml" ds:itemID="{9559B004-D834-DB49-AE3E-D446E50D2A30}">
   <ds:schemaRefs>
     <ds:schemaRef ds:uri="http://schemas.openxmlformats.org/officeDocument/2006/bibliography"/>
   </ds:schemaRefs>

</xml_diff>

<commit_message>
chose solution for prob 3
</commit_message>
<xml_diff>
--- a/week_1/Problem Solving/Ingrid Perez.docx
+++ b/week_1/Problem Solving/Ingrid Perez.docx
@@ -153,8 +153,16 @@
         <w:rPr>
           <w:rFonts w:ascii="Times" w:eastAsia="Times New Roman" w:hAnsi="Times" w:cs="Times New Roman"/>
         </w:rPr>
-        <w:t xml:space="preserve"> To bring the item across the riverbank while keeping everyone safe.</w:t>
-      </w:r>
+        <w:t xml:space="preserve"> </w:t>
+      </w:r>
+      <w:proofErr w:type="gramStart"/>
+      <w:r>
+        <w:rPr>
+          <w:rFonts w:ascii="Times" w:eastAsia="Times New Roman" w:hAnsi="Times" w:cs="Times New Roman"/>
+        </w:rPr>
+        <w:t>To bring the item across the riverbank while keeping everyone safe.</w:t>
+      </w:r>
+      <w:proofErr w:type="gramEnd"/>
     </w:p>
     <w:p>
       <w:pPr>
@@ -329,7 +337,21 @@
         <w:rPr>
           <w:rFonts w:ascii="Times" w:eastAsia="Times New Roman" w:hAnsi="Times" w:cs="Times New Roman"/>
         </w:rPr>
-        <w:t>The man will take the bird first, this will leave the cat and the bag of seed behind. The man will return and bring the cat with him. On his way back he will bring the bird with him. He will leave the bird and bring the bag of seed. Then he will come back and get the bird.</w:t>
+        <w:t xml:space="preserve">The man will take the bird </w:t>
+      </w:r>
+      <w:proofErr w:type="gramStart"/>
+      <w:r>
+        <w:rPr>
+          <w:rFonts w:ascii="Times" w:eastAsia="Times New Roman" w:hAnsi="Times" w:cs="Times New Roman"/>
+        </w:rPr>
+        <w:t>first,</w:t>
+      </w:r>
+      <w:proofErr w:type="gramEnd"/>
+      <w:r>
+        <w:rPr>
+          <w:rFonts w:ascii="Times" w:eastAsia="Times New Roman" w:hAnsi="Times" w:cs="Times New Roman"/>
+        </w:rPr>
+        <w:t xml:space="preserve"> this will leave the cat and the bag of seed behind. The man will return and bring the cat with him. On his way back he will bring the bird with him. He will leave the bird and bring the bag of seed. Then he will come back and get the bird.</w:t>
       </w:r>
       <w:r>
         <w:rPr>
@@ -367,65 +389,89 @@
           <w:rFonts w:ascii="Times" w:eastAsia="Times New Roman" w:hAnsi="Times" w:cs="Times New Roman"/>
         </w:rPr>
         <w:lastRenderedPageBreak/>
-        <w:t>the bag of seed or by himself and the bird is not left alone with neither the cat or bag of seed.</w:t>
-      </w:r>
-    </w:p>
-    <w:p>
-      <w:pPr>
-        <w:rPr>
-          <w:sz w:val="28"/>
-          <w:szCs w:val="28"/>
-        </w:rPr>
-      </w:pPr>
-    </w:p>
-    <w:p>
-      <w:pPr>
-        <w:rPr>
-          <w:sz w:val="28"/>
-          <w:szCs w:val="28"/>
-        </w:rPr>
-      </w:pPr>
-    </w:p>
-    <w:p>
-      <w:pPr>
-        <w:rPr>
-          <w:sz w:val="28"/>
-          <w:szCs w:val="28"/>
-        </w:rPr>
-      </w:pPr>
-    </w:p>
-    <w:p>
-      <w:pPr>
-        <w:rPr>
-          <w:sz w:val="28"/>
-          <w:szCs w:val="28"/>
-        </w:rPr>
-      </w:pPr>
-    </w:p>
-    <w:p>
-      <w:pPr>
-        <w:rPr>
-          <w:sz w:val="28"/>
-          <w:szCs w:val="28"/>
-        </w:rPr>
-      </w:pPr>
-    </w:p>
-    <w:p>
-      <w:pPr>
-        <w:rPr>
-          <w:rFonts w:ascii="Times" w:eastAsia="Times New Roman" w:hAnsi="Times" w:cs="Times New Roman"/>
-          <w:sz w:val="28"/>
-          <w:szCs w:val="28"/>
-        </w:rPr>
-      </w:pPr>
-      <w:r>
-        <w:rPr>
-          <w:rFonts w:ascii="Times" w:eastAsia="Times New Roman" w:hAnsi="Times" w:cs="Times New Roman"/>
-          <w:sz w:val="28"/>
-          <w:szCs w:val="28"/>
-        </w:rPr>
-        <w:t>Socks in the Dark: There are 20 socks in a drawer: 5 pairs of black socks, 3 pairs of brown and 2 pairs of white. You select the socks in the dark and can check them only after a selection has been made. What is the smallest number of socks you need to select to guarantee getting the following:</w:t>
-      </w:r>
+        <w:t xml:space="preserve">the bag of seed or by himself and the bird is not left alone with </w:t>
+      </w:r>
+      <w:proofErr w:type="gramStart"/>
+      <w:r>
+        <w:rPr>
+          <w:rFonts w:ascii="Times" w:eastAsia="Times New Roman" w:hAnsi="Times" w:cs="Times New Roman"/>
+        </w:rPr>
+        <w:t>neither the cat or</w:t>
+      </w:r>
+      <w:proofErr w:type="gramEnd"/>
+      <w:r>
+        <w:rPr>
+          <w:rFonts w:ascii="Times" w:eastAsia="Times New Roman" w:hAnsi="Times" w:cs="Times New Roman"/>
+        </w:rPr>
+        <w:t xml:space="preserve"> bag of seed.</w:t>
+      </w:r>
+    </w:p>
+    <w:p>
+      <w:pPr>
+        <w:rPr>
+          <w:sz w:val="28"/>
+          <w:szCs w:val="28"/>
+        </w:rPr>
+      </w:pPr>
+    </w:p>
+    <w:p>
+      <w:pPr>
+        <w:rPr>
+          <w:sz w:val="28"/>
+          <w:szCs w:val="28"/>
+        </w:rPr>
+      </w:pPr>
+    </w:p>
+    <w:p>
+      <w:pPr>
+        <w:rPr>
+          <w:sz w:val="28"/>
+          <w:szCs w:val="28"/>
+        </w:rPr>
+      </w:pPr>
+    </w:p>
+    <w:p>
+      <w:pPr>
+        <w:rPr>
+          <w:sz w:val="28"/>
+          <w:szCs w:val="28"/>
+        </w:rPr>
+      </w:pPr>
+    </w:p>
+    <w:p>
+      <w:pPr>
+        <w:rPr>
+          <w:sz w:val="28"/>
+          <w:szCs w:val="28"/>
+        </w:rPr>
+      </w:pPr>
+    </w:p>
+    <w:p>
+      <w:pPr>
+        <w:rPr>
+          <w:rFonts w:ascii="Times" w:eastAsia="Times New Roman" w:hAnsi="Times" w:cs="Times New Roman"/>
+          <w:sz w:val="28"/>
+          <w:szCs w:val="28"/>
+        </w:rPr>
+      </w:pPr>
+      <w:r>
+        <w:rPr>
+          <w:rFonts w:ascii="Times" w:eastAsia="Times New Roman" w:hAnsi="Times" w:cs="Times New Roman"/>
+          <w:sz w:val="28"/>
+          <w:szCs w:val="28"/>
+        </w:rPr>
+        <w:t xml:space="preserve">Socks in the Dark: There are 20 socks in a drawer: 5 pairs of black socks, 3 pairs of brown and 2 pairs of white. You select the socks in the dark and can check them only after a selection has been made. What is the smallest number of socks you need to select to guarantee getting the </w:t>
+      </w:r>
+      <w:proofErr w:type="gramStart"/>
+      <w:r>
+        <w:rPr>
+          <w:rFonts w:ascii="Times" w:eastAsia="Times New Roman" w:hAnsi="Times" w:cs="Times New Roman"/>
+          <w:sz w:val="28"/>
+          <w:szCs w:val="28"/>
+        </w:rPr>
+        <w:t>following:</w:t>
+      </w:r>
+      <w:proofErr w:type="gramEnd"/>
     </w:p>
     <w:p>
       <w:pPr>
@@ -636,42 +682,80 @@
           <w:sz w:val="28"/>
           <w:szCs w:val="28"/>
         </w:rPr>
-        <w:t xml:space="preserve"> a) What if the girl counts from 1 to 10 </w:t>
-      </w:r>
-    </w:p>
-    <w:p>
-      <w:pPr>
-        <w:rPr>
-          <w:rFonts w:ascii="Times" w:eastAsia="Times New Roman" w:hAnsi="Times" w:cs="Times New Roman"/>
-          <w:sz w:val="28"/>
-          <w:szCs w:val="28"/>
-        </w:rPr>
-      </w:pPr>
-      <w:r>
-        <w:rPr>
-          <w:rFonts w:ascii="Times" w:eastAsia="Times New Roman" w:hAnsi="Times" w:cs="Times New Roman"/>
-          <w:sz w:val="28"/>
-          <w:szCs w:val="28"/>
-        </w:rPr>
-        <w:t>b) What if the girl counts from 1 to 100</w:t>
-      </w:r>
-    </w:p>
-    <w:p>
-      <w:pPr>
-        <w:rPr>
-          <w:rFonts w:ascii="Times" w:eastAsia="Times New Roman" w:hAnsi="Times" w:cs="Times New Roman"/>
-          <w:sz w:val="28"/>
-          <w:szCs w:val="28"/>
-        </w:rPr>
-      </w:pPr>
-      <w:r>
-        <w:rPr>
-          <w:rFonts w:ascii="Times" w:eastAsia="Times New Roman" w:hAnsi="Times" w:cs="Times New Roman"/>
-          <w:sz w:val="28"/>
-          <w:szCs w:val="28"/>
-        </w:rPr>
-        <w:t xml:space="preserve"> c) What if the girl counts from 1 to 1000</w:t>
-      </w:r>
+        <w:t xml:space="preserve"> a) What if the girl counts from 1 to </w:t>
+      </w:r>
+      <w:proofErr w:type="gramStart"/>
+      <w:r>
+        <w:rPr>
+          <w:rFonts w:ascii="Times" w:eastAsia="Times New Roman" w:hAnsi="Times" w:cs="Times New Roman"/>
+          <w:sz w:val="28"/>
+          <w:szCs w:val="28"/>
+        </w:rPr>
+        <w:t>10</w:t>
+      </w:r>
+      <w:proofErr w:type="gramEnd"/>
+      <w:r>
+        <w:rPr>
+          <w:rFonts w:ascii="Times" w:eastAsia="Times New Roman" w:hAnsi="Times" w:cs="Times New Roman"/>
+          <w:sz w:val="28"/>
+          <w:szCs w:val="28"/>
+        </w:rPr>
+        <w:t xml:space="preserve"> </w:t>
+      </w:r>
+    </w:p>
+    <w:p>
+      <w:pPr>
+        <w:rPr>
+          <w:rFonts w:ascii="Times" w:eastAsia="Times New Roman" w:hAnsi="Times" w:cs="Times New Roman"/>
+          <w:sz w:val="28"/>
+          <w:szCs w:val="28"/>
+        </w:rPr>
+      </w:pPr>
+      <w:r>
+        <w:rPr>
+          <w:rFonts w:ascii="Times" w:eastAsia="Times New Roman" w:hAnsi="Times" w:cs="Times New Roman"/>
+          <w:sz w:val="28"/>
+          <w:szCs w:val="28"/>
+        </w:rPr>
+        <w:t xml:space="preserve">b) What if the girl counts from 1 to </w:t>
+      </w:r>
+      <w:proofErr w:type="gramStart"/>
+      <w:r>
+        <w:rPr>
+          <w:rFonts w:ascii="Times" w:eastAsia="Times New Roman" w:hAnsi="Times" w:cs="Times New Roman"/>
+          <w:sz w:val="28"/>
+          <w:szCs w:val="28"/>
+        </w:rPr>
+        <w:t>100</w:t>
+      </w:r>
+      <w:proofErr w:type="gramEnd"/>
+    </w:p>
+    <w:p>
+      <w:pPr>
+        <w:rPr>
+          <w:rFonts w:ascii="Times" w:eastAsia="Times New Roman" w:hAnsi="Times" w:cs="Times New Roman"/>
+          <w:sz w:val="28"/>
+          <w:szCs w:val="28"/>
+        </w:rPr>
+      </w:pPr>
+      <w:r>
+        <w:rPr>
+          <w:rFonts w:ascii="Times" w:eastAsia="Times New Roman" w:hAnsi="Times" w:cs="Times New Roman"/>
+          <w:sz w:val="28"/>
+          <w:szCs w:val="28"/>
+        </w:rPr>
+        <w:t xml:space="preserve"> c) What if the girl counts from 1 to </w:t>
+      </w:r>
+      <w:proofErr w:type="gramStart"/>
+      <w:r>
+        <w:rPr>
+          <w:rFonts w:ascii="Times" w:eastAsia="Times New Roman" w:hAnsi="Times" w:cs="Times New Roman"/>
+          <w:sz w:val="28"/>
+          <w:szCs w:val="28"/>
+        </w:rPr>
+        <w:t>1000</w:t>
+      </w:r>
+      <w:proofErr w:type="gramEnd"/>
     </w:p>
     <w:p>
       <w:pPr>
@@ -795,13 +879,45 @@
         <w:rPr>
           <w:rFonts w:ascii="Times" w:eastAsia="Times New Roman" w:hAnsi="Times" w:cs="Times New Roman"/>
         </w:rPr>
-        <w:t>–</w:t>
-      </w:r>
-      <w:r>
-        <w:rPr>
-          <w:rFonts w:ascii="Times" w:eastAsia="Times New Roman" w:hAnsi="Times" w:cs="Times New Roman"/>
-        </w:rPr>
-        <w:t xml:space="preserve"> Solution 1 will answer the first question but it will take a very long time to find the second and third answer. Solution 2 will find a answer to all three questions.</w:t>
+        <w:t>– Solution 1 will answer the first question but it will take a very long time to find the second and third answer. Solution 2 will find a</w:t>
+      </w:r>
+      <w:r>
+        <w:rPr>
+          <w:rFonts w:ascii="Times" w:eastAsia="Times New Roman" w:hAnsi="Times" w:cs="Times New Roman"/>
+        </w:rPr>
+        <w:t>n</w:t>
+      </w:r>
+      <w:r>
+        <w:rPr>
+          <w:rFonts w:ascii="Times" w:eastAsia="Times New Roman" w:hAnsi="Times" w:cs="Times New Roman"/>
+        </w:rPr>
+        <w:t xml:space="preserve"> answer to all three questions.</w:t>
+      </w:r>
+    </w:p>
+    <w:p>
+      <w:pPr>
+        <w:pStyle w:val="ListParagraph"/>
+        <w:numPr>
+          <w:ilvl w:val="0"/>
+          <w:numId w:val="1"/>
+        </w:numPr>
+      </w:pPr>
+      <w:r>
+        <w:rPr>
+          <w:rFonts w:ascii="Times" w:eastAsia="Times New Roman" w:hAnsi="Times" w:cs="Times New Roman"/>
+        </w:rPr>
+        <w:t>Choose a solution and develop a plan to implement it.</w:t>
+      </w:r>
+    </w:p>
+    <w:p>
+      <w:pPr>
+        <w:pStyle w:val="ListParagraph"/>
+      </w:pPr>
+      <w:r>
+        <w:t xml:space="preserve">Counting with fingers shows that one will stop at the first finger when counting to ten. </w:t>
+      </w:r>
+      <w:r>
+        <w:t xml:space="preserve"> If you count with your hands you will find the pattern without even making it to 100. The first ten numbers en in the first finger, then the number 20 ends in the ring finger and from there each increment of 20 will end on either the first finger or the ring finger. Ex. 10 = first finger, 20 = ring, 30 = ring, 40= first, 50 = first, 60 = ring, 70 = ring and so on.</w:t>
       </w:r>
       <w:bookmarkStart w:id="0" w:name="_GoBack"/>
       <w:bookmarkEnd w:id="0"/>
@@ -1686,7 +1802,7 @@
     <w:charset w:val="4E"/>
     <w:family w:val="auto"/>
     <w:pitch w:val="variable"/>
-    <w:sig w:usb0="00000001" w:usb1="08070000" w:usb2="00000010" w:usb3="00000000" w:csb0="00020000" w:csb1="00000000"/>
+    <w:sig w:usb0="E00002FF" w:usb1="6AC7FDFB" w:usb2="00000012" w:usb3="00000000" w:csb0="0002009F" w:csb1="00000000"/>
   </w:font>
   <w:font w:name="Times">
     <w:panose1 w:val="02000500000000000000"/>
@@ -1706,7 +1822,7 @@
     <w:charset w:val="4E"/>
     <w:family w:val="auto"/>
     <w:pitch w:val="variable"/>
-    <w:sig w:usb0="00000001" w:usb1="08070000" w:usb2="00000010" w:usb3="00000000" w:csb0="00020000" w:csb1="00000000"/>
+    <w:sig w:usb0="E00002FF" w:usb1="6AC7FDFB" w:usb2="00000012" w:usb3="00000000" w:csb0="0002009F" w:csb1="00000000"/>
   </w:font>
   <w:font w:name="Calibri">
     <w:panose1 w:val="020F0502020204030204"/>
@@ -2543,7 +2659,7 @@
 </file>
 
 <file path=customXml/itemProps2.xml><?xml version="1.0" encoding="utf-8"?>
-<ds:datastoreItem xmlns:ds="http://schemas.openxmlformats.org/officeDocument/2006/customXml" ds:itemID="{469FC7F7-6C23-6D44-A5CC-8C74F61BCA01}">
+<ds:datastoreItem xmlns:ds="http://schemas.openxmlformats.org/officeDocument/2006/customXml" ds:itemID="{E2643483-ABD7-1643-AC36-3E5FA349CF58}">
   <ds:schemaRefs>
     <ds:schemaRef ds:uri="http://schemas.openxmlformats.org/officeDocument/2006/bibliography"/>
   </ds:schemaRefs>

</xml_diff>